<commit_message>
Quiz H1 tm H4 hebben nu uitleg
</commit_message>
<xml_diff>
--- a/Theorie/quiz/H1.docx
+++ b/Theorie/quiz/H1.docx
@@ -129,6 +129,67 @@
           <w:lang w:val="nl-NL"/>
         </w:rPr>
       </w:pPr>
+      <w:proofErr w:type="gramStart"/>
+      <w:r>
+        <w:rPr>
+          <w:lang w:val="nl-NL"/>
+        </w:rPr>
+        <w:t>uitleg</w:t>
+      </w:r>
+      <w:proofErr w:type="gramEnd"/>
+      <w:r>
+        <w:rPr>
+          <w:lang w:val="nl-NL"/>
+        </w:rPr>
+        <w:t>:</w:t>
+      </w:r>
+    </w:p>
+    <w:p>
+      <w:pPr>
+        <w:rPr>
+          <w:lang w:val="nl-NL"/>
+        </w:rPr>
+      </w:pPr>
+      <w:r>
+        <w:rPr>
+          <w:lang w:val="nl-NL"/>
+        </w:rPr>
+        <w:t>1+2+4+0+0+</w:t>
+      </w:r>
+      <w:r>
+        <w:rPr>
+          <w:lang w:val="nl-NL"/>
+        </w:rPr>
+        <w:t xml:space="preserve">32 = 39, per getal dat je van rechts naar links gaat wordt de waarde </w:t>
+      </w:r>
+      <w:proofErr w:type="gramStart"/>
+      <w:r>
+        <w:rPr>
+          <w:lang w:val="nl-NL"/>
+        </w:rPr>
+        <w:t>twee maal</w:t>
+      </w:r>
+      <w:proofErr w:type="gramEnd"/>
+      <w:r>
+        <w:rPr>
+          <w:lang w:val="nl-NL"/>
+        </w:rPr>
+        <w:t xml:space="preserve"> zo groot</w:t>
+      </w:r>
+    </w:p>
+    <w:p>
+      <w:pPr>
+        <w:rPr>
+          <w:lang w:val="nl-NL"/>
+        </w:rPr>
+      </w:pPr>
+    </w:p>
+    <w:p>
+      <w:pPr>
+        <w:rPr>
+          <w:lang w:val="nl-NL"/>
+        </w:rPr>
+      </w:pPr>
       <w:r>
         <w:rPr>
           <w:lang w:val="nl-NL"/>
@@ -178,14 +239,15 @@
     <w:p>
       <w:pPr>
         <w:rPr>
-          <w:lang w:val="nl-NL"/>
-        </w:rPr>
-      </w:pPr>
-      <w:r>
-        <w:rPr>
           <w:highlight w:val="yellow"/>
           <w:lang w:val="nl-NL"/>
         </w:rPr>
+      </w:pPr>
+      <w:r>
+        <w:rPr>
+          <w:highlight w:val="yellow"/>
+          <w:lang w:val="nl-NL"/>
+        </w:rPr>
         <w:t>d) 54</w:t>
       </w:r>
     </w:p>
@@ -202,6 +264,53 @@
           <w:lang w:val="nl-NL"/>
         </w:rPr>
       </w:pPr>
+      <w:proofErr w:type="gramStart"/>
+      <w:r>
+        <w:rPr>
+          <w:lang w:val="nl-NL"/>
+        </w:rPr>
+        <w:t>uitleg</w:t>
+      </w:r>
+      <w:proofErr w:type="gramEnd"/>
+      <w:r>
+        <w:rPr>
+          <w:lang w:val="nl-NL"/>
+        </w:rPr>
+        <w:t>:</w:t>
+      </w:r>
+    </w:p>
+    <w:p>
+      <w:pPr>
+        <w:rPr>
+          <w:lang w:val="nl-NL"/>
+        </w:rPr>
+      </w:pPr>
+      <w:r>
+        <w:rPr>
+          <w:lang w:val="nl-NL"/>
+        </w:rPr>
+        <w:t>1 * 0110 + 0 * 01100 + 0 * 011000 + 1 * 0110000 = 2 + 4 + 16 + 32 = 54</w:t>
+      </w:r>
+      <w:r>
+        <w:rPr>
+          <w:lang w:val="nl-NL"/>
+        </w:rPr>
+        <w:t>, per digit dat je naar rechts gaat voor het linker getal zet je 0 achter de uitkomst voor dat digit.</w:t>
+      </w:r>
+    </w:p>
+    <w:p>
+      <w:pPr>
+        <w:rPr>
+          <w:lang w:val="nl-NL"/>
+        </w:rPr>
+      </w:pPr>
+    </w:p>
+    <w:p>
+      <w:pPr>
+        <w:rPr>
+          <w:lang w:val="nl-NL"/>
+        </w:rPr>
+      </w:pPr>
       <w:r>
         <w:rPr>
           <w:lang w:val="nl-NL"/>
@@ -242,18 +351,21 @@
       </w:pPr>
       <w:r>
         <w:rPr>
+          <w:highlight w:val="yellow"/>
           <w:lang w:val="nl-NL"/>
         </w:rPr>
         <w:t xml:space="preserve">b) De </w:t>
       </w:r>
       <w:r>
         <w:rPr>
+          <w:highlight w:val="yellow"/>
           <w:lang w:val="nl-NL"/>
         </w:rPr>
         <w:t xml:space="preserve">GPU </w:t>
       </w:r>
       <w:r>
         <w:rPr>
+          <w:highlight w:val="yellow"/>
           <w:lang w:val="nl-NL"/>
         </w:rPr>
         <w:t>kan complexere berekeningen uitvoeren</w:t>
@@ -290,243 +402,417 @@
           <w:lang w:val="nl-NL"/>
         </w:rPr>
       </w:pPr>
+    </w:p>
+    <w:p>
+      <w:pPr>
+        <w:rPr>
+          <w:lang w:val="nl-NL"/>
+        </w:rPr>
+      </w:pPr>
+      <w:r>
+        <w:rPr>
+          <w:lang w:val="nl-NL"/>
+        </w:rPr>
+        <w:t>Uitleg:</w:t>
+      </w:r>
+    </w:p>
+    <w:p>
+      <w:pPr>
+        <w:rPr>
+          <w:lang w:val="nl-NL"/>
+        </w:rPr>
+      </w:pPr>
+      <w:r>
+        <w:rPr>
+          <w:lang w:val="nl-NL"/>
+        </w:rPr>
+        <w:t xml:space="preserve">De GPU is goed met </w:t>
+      </w:r>
+      <w:r>
+        <w:rPr>
+          <w:lang w:val="nl-NL"/>
+        </w:rPr>
+        <w:t>parallellisatie</w:t>
+      </w:r>
+      <w:r>
+        <w:rPr>
+          <w:lang w:val="nl-NL"/>
+        </w:rPr>
+        <w:t xml:space="preserve"> en heeft veel meer opslag dan de CPU zelf.</w:t>
+      </w:r>
+    </w:p>
+    <w:p>
+      <w:pPr>
+        <w:rPr>
+          <w:lang w:val="nl-NL"/>
+        </w:rPr>
+      </w:pPr>
+    </w:p>
+    <w:p>
+      <w:pPr>
+        <w:rPr>
+          <w:lang w:val="nl-NL"/>
+        </w:rPr>
+      </w:pPr>
+      <w:r>
+        <w:rPr>
+          <w:lang w:val="nl-NL"/>
+        </w:rPr>
+        <w:lastRenderedPageBreak/>
+        <w:t>4) Wat is geen voordeel van een</w:t>
+      </w:r>
+      <w:r>
+        <w:rPr>
+          <w:lang w:val="nl-NL"/>
+        </w:rPr>
+        <w:t xml:space="preserve"> (standard)</w:t>
+      </w:r>
+      <w:r>
+        <w:rPr>
+          <w:lang w:val="nl-NL"/>
+        </w:rPr>
+        <w:t xml:space="preserve"> SDD over een</w:t>
+      </w:r>
+      <w:r>
+        <w:rPr>
+          <w:lang w:val="nl-NL"/>
+        </w:rPr>
+        <w:t xml:space="preserve"> (standard)</w:t>
+      </w:r>
+      <w:r>
+        <w:rPr>
+          <w:lang w:val="nl-NL"/>
+        </w:rPr>
+        <w:t xml:space="preserve"> HDD?</w:t>
+      </w:r>
+    </w:p>
+    <w:p>
+      <w:pPr>
+        <w:rPr>
+          <w:lang w:val="nl-NL"/>
+        </w:rPr>
+      </w:pPr>
+      <w:r>
+        <w:rPr>
+          <w:lang w:val="nl-NL"/>
+        </w:rPr>
+        <w:t>a) Het formaat (fysiek)</w:t>
+      </w:r>
+    </w:p>
+    <w:p>
+      <w:pPr>
+        <w:rPr>
+          <w:lang w:val="nl-NL"/>
+        </w:rPr>
+      </w:pPr>
+      <w:r>
+        <w:rPr>
+          <w:lang w:val="nl-NL"/>
+        </w:rPr>
+        <w:t>b) De snelheid</w:t>
+      </w:r>
+    </w:p>
+    <w:p>
+      <w:pPr>
+        <w:rPr>
+          <w:lang w:val="nl-NL"/>
+        </w:rPr>
+      </w:pPr>
       <w:r>
         <w:rPr>
           <w:highlight w:val="yellow"/>
           <w:lang w:val="nl-NL"/>
         </w:rPr>
-        <w:t xml:space="preserve">d) De </w:t>
-      </w:r>
+        <w:t>c) De prijs</w:t>
+      </w:r>
+    </w:p>
+    <w:p>
+      <w:pPr>
+        <w:rPr>
+          <w:lang w:val="nl-NL"/>
+        </w:rPr>
+      </w:pPr>
+      <w:r>
+        <w:rPr>
+          <w:lang w:val="nl-NL"/>
+        </w:rPr>
+        <w:t>d) Betrouwbaarheid</w:t>
+      </w:r>
+    </w:p>
+    <w:p>
+      <w:pPr>
+        <w:rPr>
+          <w:lang w:val="nl-NL"/>
+        </w:rPr>
+      </w:pPr>
+    </w:p>
+    <w:p>
+      <w:pPr>
+        <w:rPr>
+          <w:lang w:val="nl-NL"/>
+        </w:rPr>
+      </w:pPr>
+      <w:proofErr w:type="gramStart"/>
+      <w:r>
+        <w:rPr>
+          <w:lang w:val="nl-NL"/>
+        </w:rPr>
+        <w:t>uitleg</w:t>
+      </w:r>
+      <w:proofErr w:type="gramEnd"/>
+      <w:r>
+        <w:rPr>
+          <w:lang w:val="nl-NL"/>
+        </w:rPr>
+        <w:t>:</w:t>
+      </w:r>
+    </w:p>
+    <w:p>
+      <w:pPr>
+        <w:rPr>
+          <w:lang w:val="nl-NL"/>
+        </w:rPr>
+      </w:pPr>
+      <w:r>
+        <w:rPr>
+          <w:lang w:val="nl-NL"/>
+        </w:rPr>
+        <w:t>Een SSD is over het algemeen 2.5 inch, terwijl een HDD standard 3.5 inch groot is. Een SSD is ook nog in kleinere formaten beschikbaar, terwijl bij een HDD het niet kleiner wordt dan 2.5 inch voor een laptop variant. Een SSD heeft als grootste voordeel zijn snelheid. De betrouwbaar van een SSD is ook beter, aangezien de data die erop staat meestal leesbaar blijft ook als er niet meer op geschreven kan worden en een SSD heeft geen bewegende delen.</w:t>
+      </w:r>
+    </w:p>
+    <w:p>
+      <w:pPr>
+        <w:rPr>
+          <w:lang w:val="nl-NL"/>
+        </w:rPr>
+      </w:pPr>
+    </w:p>
+    <w:p>
+      <w:pPr>
+        <w:rPr>
+          <w:lang w:val="nl-NL"/>
+        </w:rPr>
+      </w:pPr>
+      <w:r>
+        <w:rPr>
+          <w:lang w:val="nl-NL"/>
+        </w:rPr>
+        <w:t>5) Wat is geen (kern)taak van het OS?</w:t>
+      </w:r>
+    </w:p>
+    <w:p>
+      <w:pPr>
+        <w:rPr>
+          <w:lang w:val="nl-NL"/>
+        </w:rPr>
+      </w:pPr>
+      <w:r>
+        <w:rPr>
+          <w:lang w:val="nl-NL"/>
+        </w:rPr>
+        <w:t>a) Het registreren van input</w:t>
+      </w:r>
+    </w:p>
+    <w:p>
+      <w:pPr>
+        <w:rPr>
+          <w:lang w:val="nl-NL"/>
+        </w:rPr>
+      </w:pPr>
+      <w:r>
+        <w:rPr>
+          <w:lang w:val="nl-NL"/>
+        </w:rPr>
+        <w:t>b) Het beheren van RAM</w:t>
+      </w:r>
+    </w:p>
+    <w:p>
+      <w:pPr>
+        <w:rPr>
+          <w:lang w:val="nl-NL"/>
+        </w:rPr>
+      </w:pPr>
       <w:r>
         <w:rPr>
           <w:highlight w:val="yellow"/>
           <w:lang w:val="nl-NL"/>
         </w:rPr>
-        <w:t xml:space="preserve">GPU </w:t>
-      </w:r>
+        <w:t>c) Het vertalen van code naar machinetaal</w:t>
+      </w:r>
+    </w:p>
+    <w:p>
+      <w:pPr>
+        <w:rPr>
+          <w:lang w:val="nl-NL"/>
+        </w:rPr>
+      </w:pPr>
+      <w:r>
+        <w:rPr>
+          <w:lang w:val="nl-NL"/>
+        </w:rPr>
+        <w:t>d) Het beheren van processen</w:t>
+      </w:r>
+    </w:p>
+    <w:p>
+      <w:pPr>
+        <w:rPr>
+          <w:lang w:val="nl-NL"/>
+        </w:rPr>
+      </w:pPr>
+    </w:p>
+    <w:p>
+      <w:pPr>
+        <w:rPr>
+          <w:lang w:val="nl-NL"/>
+        </w:rPr>
+      </w:pPr>
+      <w:proofErr w:type="gramStart"/>
+      <w:r>
+        <w:rPr>
+          <w:lang w:val="nl-NL"/>
+        </w:rPr>
+        <w:t>uitleg</w:t>
+      </w:r>
+      <w:proofErr w:type="gramEnd"/>
+      <w:r>
+        <w:rPr>
+          <w:lang w:val="nl-NL"/>
+        </w:rPr>
+        <w:t>:</w:t>
+      </w:r>
+    </w:p>
+    <w:p>
+      <w:pPr>
+        <w:rPr>
+          <w:lang w:val="nl-NL"/>
+        </w:rPr>
+      </w:pPr>
+      <w:r>
+        <w:rPr>
+          <w:lang w:val="nl-NL"/>
+        </w:rPr>
+        <w:t>Het vertalen van code naar machinetaal wordt gedaan door aparte software.</w:t>
+      </w:r>
+    </w:p>
+    <w:p>
+      <w:pPr>
+        <w:rPr>
+          <w:lang w:val="nl-NL"/>
+        </w:rPr>
+      </w:pPr>
+    </w:p>
+    <w:p>
+      <w:pPr>
+        <w:rPr>
+          <w:lang w:val="nl-NL"/>
+        </w:rPr>
+      </w:pPr>
+      <w:r>
+        <w:rPr>
+          <w:lang w:val="nl-NL"/>
+        </w:rPr>
+        <w:t xml:space="preserve">6) Wat is de uitkomst als bij een OR-gate </w:t>
+      </w:r>
+      <w:r>
+        <w:rPr>
+          <w:lang w:val="nl-NL"/>
+        </w:rPr>
+        <w:t>1, 1 wordt uitgevoerd en het resultaat hiervan naar de bovenkant van een AND</w:t>
+      </w:r>
+      <w:r>
+        <w:rPr>
+          <w:lang w:val="nl-NL"/>
+        </w:rPr>
+        <w:t>-</w:t>
+      </w:r>
+      <w:r>
+        <w:rPr>
+          <w:lang w:val="nl-NL"/>
+        </w:rPr>
+        <w:t>gate gaat waar aan de onderkant 1 binnenkomt?</w:t>
+      </w:r>
+    </w:p>
+    <w:p>
+      <w:pPr>
+        <w:rPr>
+          <w:lang w:val="nl-NL"/>
+        </w:rPr>
+      </w:pPr>
       <w:r>
         <w:rPr>
           <w:highlight w:val="yellow"/>
           <w:lang w:val="nl-NL"/>
         </w:rPr>
-        <w:t>heeft een hogere klokfrequentie.</w:t>
-      </w:r>
-    </w:p>
-    <w:p>
-      <w:pPr>
-        <w:rPr>
-          <w:lang w:val="nl-NL"/>
-        </w:rPr>
-      </w:pPr>
-    </w:p>
-    <w:p>
-      <w:pPr>
-        <w:rPr>
-          <w:lang w:val="nl-NL"/>
-        </w:rPr>
-      </w:pPr>
-      <w:r>
-        <w:rPr>
-          <w:lang w:val="nl-NL"/>
-        </w:rPr>
-        <w:t>4) Wat is geen voordeel van een SDD over een HDD?</w:t>
-      </w:r>
-    </w:p>
-    <w:p>
-      <w:pPr>
-        <w:rPr>
-          <w:lang w:val="nl-NL"/>
-        </w:rPr>
-      </w:pPr>
-      <w:r>
-        <w:rPr>
-          <w:lang w:val="nl-NL"/>
-        </w:rPr>
-        <w:t>a) Het formaat (fysiek)</w:t>
-      </w:r>
-    </w:p>
-    <w:p>
-      <w:pPr>
-        <w:rPr>
-          <w:lang w:val="nl-NL"/>
-        </w:rPr>
-      </w:pPr>
-      <w:r>
-        <w:rPr>
-          <w:lang w:val="nl-NL"/>
-        </w:rPr>
-        <w:t>b) De snelheid</w:t>
-      </w:r>
-    </w:p>
-    <w:p>
-      <w:pPr>
-        <w:rPr>
-          <w:lang w:val="nl-NL"/>
-        </w:rPr>
-      </w:pPr>
-      <w:r>
-        <w:rPr>
-          <w:highlight w:val="yellow"/>
-          <w:lang w:val="nl-NL"/>
-        </w:rPr>
-        <w:t>c) De prijs</w:t>
-      </w:r>
-    </w:p>
-    <w:p>
-      <w:pPr>
-        <w:rPr>
-          <w:lang w:val="nl-NL"/>
-        </w:rPr>
-      </w:pPr>
-      <w:r>
-        <w:rPr>
-          <w:lang w:val="nl-NL"/>
-        </w:rPr>
-        <w:t>d) Betrouwbaarheid</w:t>
-      </w:r>
-    </w:p>
-    <w:p>
-      <w:pPr>
-        <w:rPr>
-          <w:lang w:val="nl-NL"/>
-        </w:rPr>
-      </w:pPr>
-    </w:p>
-    <w:p>
-      <w:pPr>
-        <w:rPr>
-          <w:lang w:val="nl-NL"/>
-        </w:rPr>
-      </w:pPr>
-      <w:r>
-        <w:rPr>
-          <w:lang w:val="nl-NL"/>
-        </w:rPr>
-        <w:t>5) Wat is geen (kern)taak van het OS?</w:t>
-      </w:r>
-    </w:p>
-    <w:p>
-      <w:pPr>
-        <w:rPr>
-          <w:lang w:val="nl-NL"/>
-        </w:rPr>
-      </w:pPr>
-      <w:r>
-        <w:rPr>
-          <w:lang w:val="nl-NL"/>
-        </w:rPr>
-        <w:t>a) Het registreren van input</w:t>
-      </w:r>
-    </w:p>
-    <w:p>
-      <w:pPr>
-        <w:rPr>
-          <w:lang w:val="nl-NL"/>
-        </w:rPr>
-      </w:pPr>
-      <w:r>
-        <w:rPr>
-          <w:lang w:val="nl-NL"/>
-        </w:rPr>
-        <w:t>b) Het beheren van RAM</w:t>
-      </w:r>
-    </w:p>
-    <w:p>
-      <w:pPr>
-        <w:rPr>
-          <w:lang w:val="nl-NL"/>
-        </w:rPr>
-      </w:pPr>
-      <w:r>
-        <w:rPr>
-          <w:highlight w:val="yellow"/>
-          <w:lang w:val="nl-NL"/>
-        </w:rPr>
-        <w:lastRenderedPageBreak/>
-        <w:t>c) Het vertalen van code naar machinetaal</w:t>
-      </w:r>
-    </w:p>
-    <w:p>
-      <w:pPr>
-        <w:rPr>
-          <w:lang w:val="nl-NL"/>
-        </w:rPr>
-      </w:pPr>
-      <w:r>
-        <w:rPr>
-          <w:lang w:val="nl-NL"/>
-        </w:rPr>
-        <w:t>d) Het beheren van processen</w:t>
-      </w:r>
-    </w:p>
-    <w:p>
-      <w:pPr>
-        <w:rPr>
-          <w:lang w:val="nl-NL"/>
-        </w:rPr>
-      </w:pPr>
-    </w:p>
-    <w:p>
-      <w:pPr>
-        <w:rPr>
-          <w:lang w:val="nl-NL"/>
-        </w:rPr>
-      </w:pPr>
-      <w:r>
-        <w:rPr>
-          <w:lang w:val="nl-NL"/>
-        </w:rPr>
-        <w:t xml:space="preserve">6) Wat is de uitkomst als bij een OR-gate </w:t>
-      </w:r>
-      <w:r>
-        <w:rPr>
-          <w:lang w:val="nl-NL"/>
-        </w:rPr>
-        <w:t>1, 1 wordt uitgevoerd en het resultaat hiervan naar de bovenkant van een AND gate gaat waar aan de onderkant 1 binnenkomt?</w:t>
-      </w:r>
-    </w:p>
-    <w:p>
-      <w:pPr>
-        <w:rPr>
-          <w:lang w:val="nl-NL"/>
-        </w:rPr>
-      </w:pPr>
-      <w:r>
-        <w:rPr>
-          <w:highlight w:val="yellow"/>
-          <w:lang w:val="nl-NL"/>
-        </w:rPr>
         <w:t>a) 1</w:t>
+      </w:r>
+    </w:p>
+    <w:p>
+      <w:pPr>
+        <w:rPr>
+          <w:lang w:val="nl-NL"/>
+        </w:rPr>
+      </w:pPr>
+      <w:r>
+        <w:rPr>
+          <w:lang w:val="nl-NL"/>
+        </w:rPr>
+        <w:t>b) 0</w:t>
+      </w:r>
+    </w:p>
+    <w:p>
+      <w:pPr>
+        <w:rPr>
+          <w:lang w:val="nl-NL"/>
+        </w:rPr>
+      </w:pPr>
+    </w:p>
+    <w:p>
+      <w:pPr>
+        <w:rPr>
+          <w:lang w:val="nl-NL"/>
+        </w:rPr>
+      </w:pPr>
+      <w:proofErr w:type="gramStart"/>
+      <w:r>
+        <w:rPr>
+          <w:lang w:val="nl-NL"/>
+        </w:rPr>
+        <w:t>uitleg</w:t>
+      </w:r>
+      <w:proofErr w:type="gramEnd"/>
+      <w:r>
+        <w:rPr>
+          <w:lang w:val="nl-NL"/>
+        </w:rPr>
+        <w:t>:</w:t>
+      </w:r>
+    </w:p>
+    <w:p>
+      <w:pPr>
+        <w:rPr>
+          <w:lang w:val="nl-NL"/>
+        </w:rPr>
+      </w:pPr>
+      <w:r>
+        <w:rPr>
+          <w:lang w:val="nl-NL"/>
+        </w:rPr>
+        <w:t>Bij de OR-gate is de uitkomst 1 en samen met de 1 die van onder komt krijgt de AND-gate</w:t>
+      </w:r>
+      <w:r>
+        <w:rPr>
+          <w:lang w:val="nl-NL"/>
+        </w:rPr>
+        <w:t xml:space="preserve"> </w:t>
+      </w:r>
+      <w:r>
+        <w:rPr>
+          <w:lang w:val="nl-NL"/>
+        </w:rPr>
+        <w:t>ook 1,1 binnen en geeft dus weer 1 door.</w:t>
       </w:r>
       <w:bookmarkStart w:id="0" w:name="_GoBack"/>
       <w:bookmarkEnd w:id="0"/>
-    </w:p>
-    <w:p>
-      <w:pPr>
-        <w:rPr>
-          <w:lang w:val="nl-NL"/>
-        </w:rPr>
-      </w:pPr>
-      <w:r>
-        <w:rPr>
-          <w:lang w:val="nl-NL"/>
-        </w:rPr>
-        <w:t>b) 0</w:t>
-      </w:r>
-    </w:p>
-    <w:p>
-      <w:pPr>
-        <w:rPr>
-          <w:lang w:val="nl-NL"/>
-        </w:rPr>
-      </w:pPr>
-    </w:p>
-    <w:p>
-      <w:pPr>
-        <w:rPr>
-          <w:lang w:val="nl-NL"/>
-        </w:rPr>
-      </w:pPr>
     </w:p>
     <w:sectPr>
       <w:pgSz w:w="12240" w:h="15840"/>

</xml_diff>